<commit_message>
Added UDP to Project File
</commit_message>
<xml_diff>
--- a/TCPoverICMP.docx
+++ b/TCPoverICMP.docx
@@ -304,7 +304,29 @@
           <w:szCs w:val="32"/>
           <w:rtl/>
         </w:rPr>
-        <w:t>יובל נויהאוס 204900229</w:t>
+        <w:t>יובל נויהא</w:t>
+      </w:r>
+      <w:r>
+        <w:rPr>
+          <w:rFonts w:hint="cs"/>
+          <w:i/>
+          <w:iCs/>
+          <w:sz w:val="32"/>
+          <w:szCs w:val="32"/>
+          <w:rtl/>
+        </w:rPr>
+        <w:t>וז</w:t>
+      </w:r>
+      <w:r>
+        <w:rPr>
+          <w:rFonts w:hint="cs"/>
+          <w:i/>
+          <w:iCs/>
+          <w:sz w:val="32"/>
+          <w:szCs w:val="32"/>
+          <w:rtl/>
+        </w:rPr>
+        <w:t xml:space="preserve"> 204900229</w:t>
       </w:r>
     </w:p>
     <w:p>
@@ -326,6 +348,7 @@
           <w:docPartUnique/>
         </w:docPartObj>
       </w:sdtPr>
+      <w:sdtEndPr/>
       <w:sdtContent>
         <w:p>
           <w:pPr>
@@ -414,6 +437,37 @@
               <w:rFonts w:hint="cs"/>
             </w:rPr>
             <w:t>TCP PROTOCOL</w:t>
+          </w:r>
+          <w:r>
+            <w:ptab w:relativeTo="margin" w:alignment="right" w:leader="dot"/>
+          </w:r>
+          <w:r>
+            <w:rPr>
+              <w:rFonts w:hint="cs"/>
+              <w:rtl/>
+            </w:rPr>
+            <w:t>4</w:t>
+          </w:r>
+        </w:p>
+        <w:p>
+          <w:pPr>
+            <w:pStyle w:val="NoSpacing"/>
+            <w:bidi/>
+            <w:rPr>
+              <w:rtl/>
+            </w:rPr>
+          </w:pPr>
+          <w:r>
+            <w:rPr>
+              <w:rFonts w:hint="cs"/>
+            </w:rPr>
+            <w:t>UDP</w:t>
+          </w:r>
+          <w:r>
+            <w:rPr>
+              <w:rFonts w:hint="cs"/>
+            </w:rPr>
+            <w:t xml:space="preserve"> PROTOCOL</w:t>
           </w:r>
           <w:r>
             <w:ptab w:relativeTo="margin" w:alignment="right" w:leader="dot"/>
@@ -556,14 +610,7 @@
               <w:rFonts w:hint="cs"/>
               <w:rtl/>
             </w:rPr>
-            <w:t>מ</w:t>
-          </w:r>
-          <w:r>
-            <w:rPr>
-              <w:rFonts w:hint="cs"/>
-              <w:rtl/>
-            </w:rPr>
-            <w:t>דריך למשתמש</w:t>
+            <w:t>מדריך למשתמש</w:t>
           </w:r>
           <w:r>
             <w:ptab w:relativeTo="margin" w:alignment="right" w:leader="dot"/>
@@ -586,14 +633,7 @@
               <w:rFonts w:hint="cs"/>
               <w:rtl/>
             </w:rPr>
-            <w:t>מ</w:t>
-          </w:r>
-          <w:r>
-            <w:rPr>
-              <w:rFonts w:hint="cs"/>
-              <w:rtl/>
-            </w:rPr>
-            <w:t>סמך התקנה והפעלה</w:t>
+            <w:t>מסמך התקנה והפעלה</w:t>
           </w:r>
           <w:r>
             <w:ptab w:relativeTo="margin" w:alignment="right" w:leader="dot"/>
@@ -3134,6 +3174,257 @@
           <w:sz w:val="26"/>
           <w:szCs w:val="26"/>
           <w:u w:val="single"/>
+          <w:rtl/>
+        </w:rPr>
+      </w:pPr>
+      <w:r>
+        <w:rPr>
+          <w:sz w:val="26"/>
+          <w:szCs w:val="26"/>
+          <w:u w:val="single"/>
+        </w:rPr>
+        <w:t>UDP</w:t>
+      </w:r>
+      <w:r>
+        <w:rPr>
+          <w:rFonts w:hint="cs"/>
+          <w:sz w:val="26"/>
+          <w:szCs w:val="26"/>
+          <w:u w:val="single"/>
+        </w:rPr>
+        <w:t xml:space="preserve"> P</w:t>
+      </w:r>
+      <w:r>
+        <w:rPr>
+          <w:sz w:val="26"/>
+          <w:szCs w:val="26"/>
+          <w:u w:val="single"/>
+        </w:rPr>
+        <w:t>rotocol</w:t>
+      </w:r>
+    </w:p>
+    <w:p>
+      <w:pPr>
+        <w:pBdr>
+          <w:top w:val="nil"/>
+          <w:left w:val="nil"/>
+          <w:bottom w:val="nil"/>
+          <w:right w:val="nil"/>
+          <w:between w:val="nil"/>
+        </w:pBdr>
+        <w:bidi/>
+        <w:rPr>
+          <w:sz w:val="24"/>
+          <w:szCs w:val="24"/>
+          <w:rtl/>
+        </w:rPr>
+      </w:pPr>
+      <w:r>
+        <w:rPr>
+          <w:rFonts w:hint="cs"/>
+          <w:sz w:val="24"/>
+          <w:szCs w:val="24"/>
+          <w:rtl/>
+        </w:rPr>
+        <w:t>פרוטוקול</w:t>
+      </w:r>
+      <w:r>
+        <w:rPr>
+          <w:rFonts w:hint="cs"/>
+          <w:sz w:val="24"/>
+          <w:szCs w:val="24"/>
+        </w:rPr>
+        <w:t xml:space="preserve"> </w:t>
+      </w:r>
+      <w:r>
+        <w:rPr>
+          <w:rFonts w:hint="cs"/>
+          <w:sz w:val="24"/>
+          <w:szCs w:val="24"/>
+          <w:rtl/>
+        </w:rPr>
+        <w:t xml:space="preserve"> </w:t>
+      </w:r>
+      <w:r>
+        <w:rPr>
+          <w:rFonts w:hint="cs"/>
+          <w:sz w:val="24"/>
+          <w:szCs w:val="24"/>
+        </w:rPr>
+        <w:t>UDP</w:t>
+      </w:r>
+      <w:r>
+        <w:rPr>
+          <w:rFonts w:hint="cs"/>
+          <w:sz w:val="24"/>
+          <w:szCs w:val="24"/>
+          <w:rtl/>
+        </w:rPr>
+        <w:t xml:space="preserve"> </w:t>
+      </w:r>
+      <w:r>
+        <w:rPr>
+          <w:rFonts w:hint="cs"/>
+          <w:sz w:val="24"/>
+          <w:szCs w:val="24"/>
+          <w:rtl/>
+        </w:rPr>
+        <w:t xml:space="preserve">גם </w:t>
+      </w:r>
+      <w:r>
+        <w:rPr>
+          <w:rFonts w:hint="cs"/>
+          <w:sz w:val="24"/>
+          <w:szCs w:val="24"/>
+          <w:rtl/>
+        </w:rPr>
+        <w:t>הוא פרוטוקול תקשורת בשכבת התעבורה</w:t>
+      </w:r>
+      <w:r>
+        <w:rPr>
+          <w:rFonts w:hint="cs"/>
+          <w:sz w:val="24"/>
+          <w:szCs w:val="24"/>
+          <w:rtl/>
+        </w:rPr>
+        <w:t xml:space="preserve">. הפרוטוקול מאפשר העברת נתונים לא אמינה </w:t>
+      </w:r>
+      <w:r>
+        <w:rPr>
+          <w:sz w:val="24"/>
+          <w:szCs w:val="24"/>
+          <w:rtl/>
+        </w:rPr>
+        <w:t>–</w:t>
+      </w:r>
+      <w:r>
+        <w:rPr>
+          <w:rFonts w:hint="cs"/>
+          <w:sz w:val="24"/>
+          <w:szCs w:val="24"/>
+          <w:rtl/>
+        </w:rPr>
+        <w:t xml:space="preserve"> הוא לא מספק שימור סדר והבטחה שכל הפקטות מגיעות, בשונה מ</w:t>
+      </w:r>
+      <w:r>
+        <w:rPr>
+          <w:rFonts w:hint="cs"/>
+          <w:sz w:val="24"/>
+          <w:szCs w:val="24"/>
+        </w:rPr>
+        <w:t>TCP</w:t>
+      </w:r>
+      <w:r>
+        <w:rPr>
+          <w:rFonts w:hint="cs"/>
+          <w:sz w:val="24"/>
+          <w:szCs w:val="24"/>
+          <w:rtl/>
+        </w:rPr>
+        <w:t xml:space="preserve">. בנוסף לכך, הוא פרוטוקול </w:t>
+      </w:r>
+      <w:r>
+        <w:rPr>
+          <w:sz w:val="24"/>
+          <w:szCs w:val="24"/>
+        </w:rPr>
+        <w:t>connectionless</w:t>
+      </w:r>
+      <w:r>
+        <w:rPr>
+          <w:rFonts w:hint="cs"/>
+          <w:sz w:val="24"/>
+          <w:szCs w:val="24"/>
+          <w:rtl/>
+        </w:rPr>
+        <w:t>, כלומר לא מייסד קשר. ההדרים שלו צרים מאוד, והוא נראה כך:</w:t>
+      </w:r>
+    </w:p>
+    <w:p>
+      <w:pPr>
+        <w:pBdr>
+          <w:top w:val="nil"/>
+          <w:left w:val="nil"/>
+          <w:bottom w:val="nil"/>
+          <w:right w:val="nil"/>
+          <w:between w:val="nil"/>
+        </w:pBdr>
+        <w:bidi/>
+        <w:rPr>
+          <w:sz w:val="26"/>
+          <w:szCs w:val="26"/>
+          <w:u w:val="single"/>
+          <w:rtl/>
+        </w:rPr>
+      </w:pPr>
+      <w:r>
+        <w:rPr>
+          <w:noProof/>
+        </w:rPr>
+        <w:drawing>
+          <wp:inline distT="0" distB="0" distL="0" distR="0" wp14:anchorId="691E5BA6" wp14:editId="40EA2B11">
+            <wp:extent cx="2409524" cy="1683944"/>
+            <wp:effectExtent l="0" t="0" r="0" b="0"/>
+            <wp:docPr id="7" name="Picture 7"/>
+            <wp:cNvGraphicFramePr>
+              <a:graphicFrameLocks xmlns:a="http://schemas.openxmlformats.org/drawingml/2006/main" noChangeAspect="1"/>
+            </wp:cNvGraphicFramePr>
+            <a:graphic xmlns:a="http://schemas.openxmlformats.org/drawingml/2006/main">
+              <a:graphicData uri="http://schemas.openxmlformats.org/drawingml/2006/picture">
+                <pic:pic xmlns:pic="http://schemas.openxmlformats.org/drawingml/2006/picture">
+                  <pic:nvPicPr>
+                    <pic:cNvPr id="0" name="Picture 1"/>
+                    <pic:cNvPicPr>
+                      <a:picLocks noChangeAspect="1" noChangeArrowheads="1"/>
+                    </pic:cNvPicPr>
+                  </pic:nvPicPr>
+                  <pic:blipFill>
+                    <a:blip r:embed="rId12" cstate="print">
+                      <a:extLst>
+                        <a:ext uri="{28A0092B-C50C-407E-A947-70E740481C1C}">
+                          <a14:useLocalDpi xmlns:a14="http://schemas.microsoft.com/office/drawing/2010/main" val="0"/>
+                        </a:ext>
+                      </a:extLst>
+                    </a:blip>
+                    <a:srcRect/>
+                    <a:stretch>
+                      <a:fillRect/>
+                    </a:stretch>
+                  </pic:blipFill>
+                  <pic:spPr bwMode="auto">
+                    <a:xfrm>
+                      <a:off x="0" y="0"/>
+                      <a:ext cx="2423079" cy="1693417"/>
+                    </a:xfrm>
+                    <a:prstGeom prst="rect">
+                      <a:avLst/>
+                    </a:prstGeom>
+                    <a:noFill/>
+                    <a:ln>
+                      <a:noFill/>
+                    </a:ln>
+                  </pic:spPr>
+                </pic:pic>
+              </a:graphicData>
+            </a:graphic>
+          </wp:inline>
+        </w:drawing>
+      </w:r>
+    </w:p>
+    <w:p>
+      <w:pPr>
+        <w:pBdr>
+          <w:top w:val="nil"/>
+          <w:left w:val="nil"/>
+          <w:bottom w:val="nil"/>
+          <w:right w:val="nil"/>
+          <w:between w:val="nil"/>
+        </w:pBdr>
+        <w:bidi/>
+        <w:rPr>
+          <w:sz w:val="26"/>
+          <w:szCs w:val="26"/>
+          <w:u w:val="single"/>
         </w:rPr>
       </w:pPr>
       <w:r>
@@ -3633,7 +3924,6 @@
           <w:sz w:val="24"/>
           <w:szCs w:val="24"/>
         </w:rPr>
-        <w:lastRenderedPageBreak/>
         <w:t>Code</w:t>
       </w:r>
       <w:r>
@@ -3890,7 +4180,7 @@
                     <pic:cNvPicPr/>
                   </pic:nvPicPr>
                   <pic:blipFill>
-                    <a:blip r:embed="rId12">
+                    <a:blip r:embed="rId13">
                       <a:extLst>
                         <a:ext uri="{28A0092B-C50C-407E-A947-70E740481C1C}">
                           <a14:useLocalDpi xmlns:a14="http://schemas.microsoft.com/office/drawing/2010/main" val="0"/>
@@ -4089,77 +4379,6 @@
     </w:p>
     <w:p>
       <w:pPr>
-        <w:rPr>
-          <w:rtl/>
-        </w:rPr>
-      </w:pPr>
-    </w:p>
-    <w:p>
-      <w:pPr>
-        <w:rPr>
-          <w:rtl/>
-        </w:rPr>
-      </w:pPr>
-    </w:p>
-    <w:p>
-      <w:pPr>
-        <w:rPr>
-          <w:rtl/>
-        </w:rPr>
-      </w:pPr>
-    </w:p>
-    <w:p>
-      <w:pPr>
-        <w:rPr>
-          <w:rtl/>
-        </w:rPr>
-      </w:pPr>
-    </w:p>
-    <w:p>
-      <w:pPr>
-        <w:rPr>
-          <w:rtl/>
-        </w:rPr>
-      </w:pPr>
-    </w:p>
-    <w:p>
-      <w:pPr>
-        <w:rPr>
-          <w:rtl/>
-        </w:rPr>
-      </w:pPr>
-    </w:p>
-    <w:p>
-      <w:pPr>
-        <w:rPr>
-          <w:rtl/>
-        </w:rPr>
-      </w:pPr>
-    </w:p>
-    <w:p>
-      <w:pPr>
-        <w:rPr>
-          <w:rtl/>
-        </w:rPr>
-      </w:pPr>
-    </w:p>
-    <w:p>
-      <w:pPr>
-        <w:rPr>
-          <w:rtl/>
-        </w:rPr>
-      </w:pPr>
-    </w:p>
-    <w:p>
-      <w:pPr>
-        <w:jc w:val="right"/>
-        <w:rPr>
-          <w:rtl/>
-        </w:rPr>
-      </w:pPr>
-    </w:p>
-    <w:p>
-      <w:pPr>
         <w:jc w:val="right"/>
         <w:rPr>
           <w:b/>
@@ -4179,7 +4398,18 @@
           <w:rtl/>
         </w:rPr>
         <w:lastRenderedPageBreak/>
-        <w:t>הבעיה והפתרון</w:t>
+        <w:t>הבעיה והפתרו</w:t>
+      </w:r>
+      <w:r>
+        <w:rPr>
+          <w:rFonts w:hint="cs"/>
+          <w:b/>
+          <w:bCs/>
+          <w:sz w:val="28"/>
+          <w:szCs w:val="28"/>
+          <w:rtl/>
+        </w:rPr>
+        <w:t>ן</w:t>
       </w:r>
     </w:p>
     <w:p>
@@ -4651,7 +4881,7 @@
                     </pic:cNvPicPr>
                   </pic:nvPicPr>
                   <pic:blipFill>
-                    <a:blip r:embed="rId13">
+                    <a:blip r:embed="rId14">
                       <a:extLst>
                         <a:ext uri="{28A0092B-C50C-407E-A947-70E740481C1C}">
                           <a14:useLocalDpi xmlns:a14="http://schemas.microsoft.com/office/drawing/2010/main" val="0"/>
@@ -5035,7 +5265,6 @@
         <w:rPr>
           <w:sz w:val="24"/>
           <w:szCs w:val="24"/>
-          <w:rtl/>
         </w:rPr>
       </w:pPr>
       <w:r>
@@ -5460,6 +5689,18 @@
         </w:rPr>
         <w:t xml:space="preserve"> אל הכתובת ממנה הגיעה הבקשה, ובסיום ריצת התוכנית תמחק חוק זה.</w:t>
       </w:r>
+    </w:p>
+    <w:p>
+      <w:pPr>
+        <w:pStyle w:val="ListParagraph"/>
+        <w:bidi/>
+        <w:ind w:left="888"/>
+        <w:rPr>
+          <w:sz w:val="24"/>
+          <w:szCs w:val="24"/>
+          <w:rtl/>
+        </w:rPr>
+      </w:pPr>
     </w:p>
     <w:p>
       <w:pPr>
@@ -8320,7 +8561,6 @@
         <w:rPr>
           <w:sz w:val="24"/>
           <w:szCs w:val="24"/>
-          <w:rtl/>
         </w:rPr>
       </w:pPr>
       <w:r>
@@ -8440,35 +8680,20 @@
       <w:pPr>
         <w:bidi/>
         <w:rPr>
+          <w:sz w:val="24"/>
+          <w:szCs w:val="24"/>
+          <w:rtl/>
+        </w:rPr>
+      </w:pPr>
+      <w:r>
+        <w:rPr>
+          <w:rFonts w:hint="cs"/>
           <w:b/>
           <w:bCs/>
           <w:sz w:val="28"/>
           <w:szCs w:val="28"/>
           <w:rtl/>
         </w:rPr>
-      </w:pPr>
-    </w:p>
-    <w:p>
-      <w:pPr>
-        <w:bidi/>
-        <w:rPr>
-          <w:b/>
-          <w:bCs/>
-          <w:sz w:val="28"/>
-          <w:szCs w:val="28"/>
-          <w:rtl/>
-        </w:rPr>
-      </w:pPr>
-      <w:r>
-        <w:rPr>
-          <w:rFonts w:hint="cs"/>
-          <w:b/>
-          <w:bCs/>
-          <w:sz w:val="28"/>
-          <w:szCs w:val="28"/>
-          <w:rtl/>
-        </w:rPr>
-        <w:lastRenderedPageBreak/>
         <w:t>מדריך למשתמש</w:t>
       </w:r>
     </w:p>
@@ -9240,27 +9465,6 @@
           <w:rtl/>
         </w:rPr>
       </w:pPr>
-      <w:r>
-        <w:rPr>
-          <w:rFonts w:hint="cs"/>
-          <w:sz w:val="26"/>
-          <w:szCs w:val="26"/>
-          <w:u w:val="single"/>
-          <w:rtl/>
-        </w:rPr>
-        <w:t>טסטים</w:t>
-      </w:r>
-    </w:p>
-    <w:p>
-      <w:pPr>
-        <w:bidi/>
-        <w:rPr>
-          <w:sz w:val="26"/>
-          <w:szCs w:val="26"/>
-          <w:u w:val="single"/>
-          <w:rtl/>
-        </w:rPr>
-      </w:pPr>
     </w:p>
     <w:p>
       <w:pPr>
@@ -9305,7 +9509,7 @@
       </w:pPr>
     </w:p>
     <w:sectPr>
-      <w:footerReference w:type="default" r:id="rId14"/>
+      <w:footerReference w:type="default" r:id="rId15"/>
       <w:pgSz w:w="11906" w:h="16838"/>
       <w:pgMar w:top="1440" w:right="1440" w:bottom="1440" w:left="1440" w:header="708" w:footer="708" w:gutter="0"/>
       <w:pgNumType w:start="1"/>

</xml_diff>